<commit_message>
todo 3 kind proc func
</commit_message>
<xml_diff>
--- a/doc/2-8/oslab2-8.docx
+++ b/doc/2-8/oslab2-8.docx
@@ -133,6 +133,12 @@
             <w:insideH w:val="single" w:color="auto" w:sz="4" w:space="0"/>
             <w:insideV w:val="single" w:color="auto" w:sz="4" w:space="0"/>
           </w:tblBorders>
+          <w:tblCellMar>
+            <w:top w:w="0" w:type="dxa"/>
+            <w:left w:w="108" w:type="dxa"/>
+            <w:bottom w:w="0" w:type="dxa"/>
+            <w:right w:w="108" w:type="dxa"/>
+          </w:tblCellMar>
         </w:tblPrEx>
         <w:tc>
           <w:tcPr>
@@ -253,10 +259,7 @@
           <w:tcPr>
             <w:tcW w:w="8296" w:type="dxa"/>
           </w:tcPr>
-          <w:p>
-            <w:bookmarkStart w:id="0" w:name="_GoBack"/>
-            <w:bookmarkEnd w:id="0"/>
-          </w:p>
+          <w:p/>
         </w:tc>
       </w:tr>
     </w:tbl>
@@ -285,23 +288,14 @@
         <w:rPr>
           <w:rFonts w:hint="eastAsia"/>
         </w:rPr>
-        <w:t xml:space="preserve">修改 </w:t>
-      </w:r>
-      <w:r>
-        <w:t xml:space="preserve">bootsect.s </w:t>
-      </w:r>
-      <w:r>
-        <w:rPr>
-          <w:rFonts w:hint="eastAsia"/>
-        </w:rPr>
-        <w:t>更改字符串及其长度，运行并显示</w:t>
+        <w:t>增加新文件类型</w:t>
       </w:r>
     </w:p>
     <w:tbl>
       <w:tblPr>
         <w:tblStyle w:val="7"/>
         <w:tblW w:w="0" w:type="auto"/>
-        <w:tblInd w:w="420" w:type="dxa"/>
+        <w:tblInd w:w="0" w:type="dxa"/>
         <w:tblBorders>
           <w:top w:val="single" w:color="auto" w:sz="4" w:space="0"/>
           <w:left w:val="single" w:color="auto" w:sz="4" w:space="0"/>
@@ -312,14 +306,12 @@
         </w:tblBorders>
         <w:tblLayout w:type="autofit"/>
         <w:tblCellMar>
-          <w:top w:w="0" w:type="dxa"/>
           <w:left w:w="108" w:type="dxa"/>
-          <w:bottom w:w="0" w:type="dxa"/>
           <w:right w:w="108" w:type="dxa"/>
         </w:tblCellMar>
       </w:tblPr>
       <w:tblGrid>
-        <w:gridCol w:w="8102"/>
+        <w:gridCol w:w="8522"/>
       </w:tblGrid>
       <w:tr>
         <w:tblPrEx>
@@ -331,51 +323,40 @@
             <w:insideH w:val="single" w:color="auto" w:sz="4" w:space="0"/>
             <w:insideV w:val="single" w:color="auto" w:sz="4" w:space="0"/>
           </w:tblBorders>
+          <w:tblCellMar>
+            <w:left w:w="108" w:type="dxa"/>
+            <w:right w:w="108" w:type="dxa"/>
+          </w:tblCellMar>
         </w:tblPrEx>
         <w:tc>
           <w:tcPr>
-            <w:tcW w:w="8296" w:type="dxa"/>
+            <w:tcW w:w="8522" w:type="dxa"/>
           </w:tcPr>
           <w:p>
             <w:pPr>
               <w:pStyle w:val="11"/>
-              <w:ind w:firstLine="0" w:firstLineChars="0"/>
+              <w:widowControl w:val="0"/>
+              <w:numPr>
+                <w:numId w:val="0"/>
+              </w:numPr>
+              <w:jc w:val="both"/>
+              <w:rPr>
+                <w:rFonts w:hint="eastAsia" w:eastAsia="宋体"/>
+                <w:vertAlign w:val="baseline"/>
+                <w:lang w:eastAsia="zh-CN"/>
+              </w:rPr>
             </w:pPr>
             <w:r>
               <w:rPr>
-                <w:rFonts w:hint="eastAsia"/>
+                <w:rFonts w:hint="eastAsia" w:eastAsia="宋体"/>
+                <w:vertAlign w:val="baseline"/>
+                <w:lang w:eastAsia="zh-CN"/>
               </w:rPr>
-              <w:t>修改文件</w:t>
-            </w:r>
-          </w:p>
-        </w:tc>
-      </w:tr>
-      <w:tr>
-        <w:tblPrEx>
-          <w:tblBorders>
-            <w:top w:val="single" w:color="auto" w:sz="4" w:space="0"/>
-            <w:left w:val="single" w:color="auto" w:sz="4" w:space="0"/>
-            <w:bottom w:val="single" w:color="auto" w:sz="4" w:space="0"/>
-            <w:right w:val="single" w:color="auto" w:sz="4" w:space="0"/>
-            <w:insideH w:val="single" w:color="auto" w:sz="4" w:space="0"/>
-            <w:insideV w:val="single" w:color="auto" w:sz="4" w:space="0"/>
-          </w:tblBorders>
-        </w:tblPrEx>
-        <w:tc>
-          <w:tcPr>
-            <w:tcW w:w="8296" w:type="dxa"/>
-          </w:tcPr>
-          <w:p>
-            <w:pPr>
-              <w:pStyle w:val="11"/>
-              <w:ind w:firstLine="0" w:firstLineChars="0"/>
-            </w:pPr>
-            <w:r>
               <w:drawing>
-                <wp:inline distT="0" distB="0" distL="0" distR="0">
-                  <wp:extent cx="5274310" cy="3145155"/>
-                  <wp:effectExtent l="0" t="0" r="2540" b="0"/>
-                  <wp:docPr id="2" name="图片 2"/>
+                <wp:inline distT="0" distB="0" distL="114300" distR="114300">
+                  <wp:extent cx="5267960" cy="3355975"/>
+                  <wp:effectExtent l="0" t="0" r="8890" b="15875"/>
+                  <wp:docPr id="1" name="图片 1" descr="2020-05-21 00-21-20 的屏幕截图"/>
                   <wp:cNvGraphicFramePr>
                     <a:graphicFrameLocks xmlns:a="http://schemas.openxmlformats.org/drawingml/2006/main" noChangeAspect="1"/>
                   </wp:cNvGraphicFramePr>
@@ -383,20 +364,13 @@
                     <a:graphicData uri="http://schemas.openxmlformats.org/drawingml/2006/picture">
                       <pic:pic xmlns:pic="http://schemas.openxmlformats.org/drawingml/2006/picture">
                         <pic:nvPicPr>
-                          <pic:cNvPr id="2" name="图片 2"/>
+                          <pic:cNvPr id="1" name="图片 1" descr="2020-05-21 00-21-20 的屏幕截图"/>
                           <pic:cNvPicPr>
-                            <a:picLocks noChangeAspect="1" noChangeArrowheads="1"/>
+                            <a:picLocks noChangeAspect="1"/>
                           </pic:cNvPicPr>
                         </pic:nvPicPr>
                         <pic:blipFill>
-                          <a:blip r:embed="rId4">
-                            <a:extLst>
-                              <a:ext uri="{28A0092B-C50C-407E-A947-70E740481C1C}">
-                                <a14:useLocalDpi xmlns:a14="http://schemas.microsoft.com/office/drawing/2010/main" val="0"/>
-                              </a:ext>
-                            </a:extLst>
-                          </a:blip>
-                          <a:srcRect/>
+                          <a:blip r:embed="rId4"/>
                           <a:stretch>
                             <a:fillRect/>
                           </a:stretch>
@@ -404,15 +378,11 @@
                         <pic:spPr>
                           <a:xfrm>
                             <a:off x="0" y="0"/>
-                            <a:ext cx="5274310" cy="3145155"/>
+                            <a:ext cx="5267960" cy="3355975"/>
                           </a:xfrm>
                           <a:prstGeom prst="rect">
                             <a:avLst/>
                           </a:prstGeom>
-                          <a:noFill/>
-                          <a:ln>
-                            <a:noFill/>
-                          </a:ln>
                         </pic:spPr>
                       </pic:pic>
                     </a:graphicData>
@@ -420,76 +390,17 @@
                 </wp:inline>
               </w:drawing>
             </w:r>
-          </w:p>
-        </w:tc>
-      </w:tr>
-      <w:tr>
-        <w:tblPrEx>
-          <w:tblBorders>
-            <w:top w:val="single" w:color="auto" w:sz="4" w:space="0"/>
-            <w:left w:val="single" w:color="auto" w:sz="4" w:space="0"/>
-            <w:bottom w:val="single" w:color="auto" w:sz="4" w:space="0"/>
-            <w:right w:val="single" w:color="auto" w:sz="4" w:space="0"/>
-            <w:insideH w:val="single" w:color="auto" w:sz="4" w:space="0"/>
-            <w:insideV w:val="single" w:color="auto" w:sz="4" w:space="0"/>
-          </w:tblBorders>
-          <w:tblCellMar>
-            <w:top w:w="0" w:type="dxa"/>
-            <w:left w:w="108" w:type="dxa"/>
-            <w:bottom w:w="0" w:type="dxa"/>
-            <w:right w:w="108" w:type="dxa"/>
-          </w:tblCellMar>
-        </w:tblPrEx>
-        <w:tc>
-          <w:tcPr>
-            <w:tcW w:w="8296" w:type="dxa"/>
-          </w:tcPr>
-          <w:p>
-            <w:pPr>
-              <w:pStyle w:val="11"/>
-              <w:ind w:firstLine="0" w:firstLineChars="0"/>
-            </w:pPr>
             <w:r>
               <w:rPr>
-                <w:rFonts w:hint="eastAsia"/>
+                <w:rFonts w:hint="eastAsia" w:eastAsia="宋体"/>
+                <w:vertAlign w:val="baseline"/>
+                <w:lang w:eastAsia="zh-CN"/>
               </w:rPr>
-              <w:t>运行效果</w:t>
-            </w:r>
-          </w:p>
-        </w:tc>
-      </w:tr>
-      <w:tr>
-        <w:tblPrEx>
-          <w:tblBorders>
-            <w:top w:val="single" w:color="auto" w:sz="4" w:space="0"/>
-            <w:left w:val="single" w:color="auto" w:sz="4" w:space="0"/>
-            <w:bottom w:val="single" w:color="auto" w:sz="4" w:space="0"/>
-            <w:right w:val="single" w:color="auto" w:sz="4" w:space="0"/>
-            <w:insideH w:val="single" w:color="auto" w:sz="4" w:space="0"/>
-            <w:insideV w:val="single" w:color="auto" w:sz="4" w:space="0"/>
-          </w:tblBorders>
-          <w:tblCellMar>
-            <w:top w:w="0" w:type="dxa"/>
-            <w:left w:w="108" w:type="dxa"/>
-            <w:bottom w:w="0" w:type="dxa"/>
-            <w:right w:w="108" w:type="dxa"/>
-          </w:tblCellMar>
-        </w:tblPrEx>
-        <w:tc>
-          <w:tcPr>
-            <w:tcW w:w="8296" w:type="dxa"/>
-          </w:tcPr>
-          <w:p>
-            <w:pPr>
-              <w:pStyle w:val="11"/>
-              <w:ind w:firstLine="0" w:firstLineChars="0"/>
-            </w:pPr>
-            <w:r>
               <w:drawing>
-                <wp:inline distT="0" distB="0" distL="0" distR="0">
-                  <wp:extent cx="5274310" cy="3515995"/>
-                  <wp:effectExtent l="0" t="0" r="2540" b="8255"/>
-                  <wp:docPr id="3" name="图片 3"/>
+                <wp:inline distT="0" distB="0" distL="114300" distR="114300">
+                  <wp:extent cx="5267960" cy="3355975"/>
+                  <wp:effectExtent l="0" t="0" r="8890" b="15875"/>
+                  <wp:docPr id="2" name="图片 2" descr="2020-05-21 00-21-51 的屏幕截图"/>
                   <wp:cNvGraphicFramePr>
                     <a:graphicFrameLocks xmlns:a="http://schemas.openxmlformats.org/drawingml/2006/main" noChangeAspect="1"/>
                   </wp:cNvGraphicFramePr>
@@ -497,20 +408,13 @@
                     <a:graphicData uri="http://schemas.openxmlformats.org/drawingml/2006/picture">
                       <pic:pic xmlns:pic="http://schemas.openxmlformats.org/drawingml/2006/picture">
                         <pic:nvPicPr>
-                          <pic:cNvPr id="3" name="图片 3"/>
+                          <pic:cNvPr id="2" name="图片 2" descr="2020-05-21 00-21-51 的屏幕截图"/>
                           <pic:cNvPicPr>
-                            <a:picLocks noChangeAspect="1" noChangeArrowheads="1"/>
+                            <a:picLocks noChangeAspect="1"/>
                           </pic:cNvPicPr>
                         </pic:nvPicPr>
                         <pic:blipFill>
-                          <a:blip r:embed="rId5">
-                            <a:extLst>
-                              <a:ext uri="{28A0092B-C50C-407E-A947-70E740481C1C}">
-                                <a14:useLocalDpi xmlns:a14="http://schemas.microsoft.com/office/drawing/2010/main" val="0"/>
-                              </a:ext>
-                            </a:extLst>
-                          </a:blip>
-                          <a:srcRect/>
+                          <a:blip r:embed="rId5"/>
                           <a:stretch>
                             <a:fillRect/>
                           </a:stretch>
@@ -518,15 +422,11 @@
                         <pic:spPr>
                           <a:xfrm>
                             <a:off x="0" y="0"/>
-                            <a:ext cx="5274310" cy="3515995"/>
+                            <a:ext cx="5267960" cy="3355975"/>
                           </a:xfrm>
                           <a:prstGeom prst="rect">
                             <a:avLst/>
                           </a:prstGeom>
-                          <a:noFill/>
-                          <a:ln>
-                            <a:noFill/>
-                          </a:ln>
                         </pic:spPr>
                       </pic:pic>
                     </a:graphicData>
@@ -551,546 +451,20 @@
         <w:rPr>
           <w:rFonts w:hint="eastAsia"/>
         </w:rPr>
-        <w:t>修改bootsect.</w:t>
+        <w:t xml:space="preserve"> </w:t>
       </w:r>
       <w:r>
-        <w:t>s</w:t>
+        <w:rPr>
+          <w:rFonts w:hint="eastAsia" w:eastAsia="宋体"/>
+          <w:lang w:eastAsia="zh-CN"/>
+        </w:rPr>
+        <w:t>修改</w:t>
       </w:r>
       <w:r>
         <w:rPr>
           <w:rFonts w:hint="eastAsia"/>
         </w:rPr>
-        <w:t>和setup</w:t>
-      </w:r>
-      <w:r>
-        <w:t>.s</w:t>
-      </w:r>
-      <w:r>
-        <w:rPr>
-          <w:rFonts w:hint="eastAsia"/>
-        </w:rPr>
-        <w:t>显示</w:t>
-      </w:r>
-      <w:r>
-        <w:t>Now we are in SETUP</w:t>
-      </w:r>
-    </w:p>
-    <w:tbl>
-      <w:tblPr>
-        <w:tblStyle w:val="7"/>
-        <w:tblW w:w="0" w:type="auto"/>
-        <w:tblInd w:w="420" w:type="dxa"/>
-        <w:tblBorders>
-          <w:top w:val="single" w:color="auto" w:sz="4" w:space="0"/>
-          <w:left w:val="single" w:color="auto" w:sz="4" w:space="0"/>
-          <w:bottom w:val="single" w:color="auto" w:sz="4" w:space="0"/>
-          <w:right w:val="single" w:color="auto" w:sz="4" w:space="0"/>
-          <w:insideH w:val="single" w:color="auto" w:sz="4" w:space="0"/>
-          <w:insideV w:val="single" w:color="auto" w:sz="4" w:space="0"/>
-        </w:tblBorders>
-        <w:tblLayout w:type="autofit"/>
-        <w:tblCellMar>
-          <w:top w:w="0" w:type="dxa"/>
-          <w:left w:w="108" w:type="dxa"/>
-          <w:bottom w:w="0" w:type="dxa"/>
-          <w:right w:w="108" w:type="dxa"/>
-        </w:tblCellMar>
-      </w:tblPr>
-      <w:tblGrid>
-        <w:gridCol w:w="8102"/>
-      </w:tblGrid>
-      <w:tr>
-        <w:tblPrEx>
-          <w:tblBorders>
-            <w:top w:val="single" w:color="auto" w:sz="4" w:space="0"/>
-            <w:left w:val="single" w:color="auto" w:sz="4" w:space="0"/>
-            <w:bottom w:val="single" w:color="auto" w:sz="4" w:space="0"/>
-            <w:right w:val="single" w:color="auto" w:sz="4" w:space="0"/>
-            <w:insideH w:val="single" w:color="auto" w:sz="4" w:space="0"/>
-            <w:insideV w:val="single" w:color="auto" w:sz="4" w:space="0"/>
-          </w:tblBorders>
-        </w:tblPrEx>
-        <w:tc>
-          <w:tcPr>
-            <w:tcW w:w="8296" w:type="dxa"/>
-          </w:tcPr>
-          <w:p>
-            <w:pPr>
-              <w:pStyle w:val="11"/>
-              <w:ind w:firstLine="0" w:firstLineChars="0"/>
-            </w:pPr>
-            <w:r>
-              <w:rPr>
-                <w:rFonts w:hint="eastAsia"/>
-              </w:rPr>
-              <w:t>bootsect.</w:t>
-            </w:r>
-            <w:r>
-              <w:t>s</w:t>
-            </w:r>
-            <w:r>
-              <w:rPr>
-                <w:rFonts w:hint="eastAsia"/>
-              </w:rPr>
-              <w:t>文件</w:t>
-            </w:r>
-          </w:p>
-        </w:tc>
-      </w:tr>
-      <w:tr>
-        <w:tblPrEx>
-          <w:tblBorders>
-            <w:top w:val="single" w:color="auto" w:sz="4" w:space="0"/>
-            <w:left w:val="single" w:color="auto" w:sz="4" w:space="0"/>
-            <w:bottom w:val="single" w:color="auto" w:sz="4" w:space="0"/>
-            <w:right w:val="single" w:color="auto" w:sz="4" w:space="0"/>
-            <w:insideH w:val="single" w:color="auto" w:sz="4" w:space="0"/>
-            <w:insideV w:val="single" w:color="auto" w:sz="4" w:space="0"/>
-          </w:tblBorders>
-        </w:tblPrEx>
-        <w:tc>
-          <w:tcPr>
-            <w:tcW w:w="8296" w:type="dxa"/>
-          </w:tcPr>
-          <w:p>
-            <w:pPr>
-              <w:pStyle w:val="11"/>
-              <w:ind w:firstLine="0" w:firstLineChars="0"/>
-            </w:pPr>
-            <w:r>
-              <w:drawing>
-                <wp:inline distT="0" distB="0" distL="0" distR="0">
-                  <wp:extent cx="5274310" cy="4379595"/>
-                  <wp:effectExtent l="0" t="0" r="2540" b="1905"/>
-                  <wp:docPr id="4" name="图片 4"/>
-                  <wp:cNvGraphicFramePr>
-                    <a:graphicFrameLocks xmlns:a="http://schemas.openxmlformats.org/drawingml/2006/main" noChangeAspect="1"/>
-                  </wp:cNvGraphicFramePr>
-                  <a:graphic xmlns:a="http://schemas.openxmlformats.org/drawingml/2006/main">
-                    <a:graphicData uri="http://schemas.openxmlformats.org/drawingml/2006/picture">
-                      <pic:pic xmlns:pic="http://schemas.openxmlformats.org/drawingml/2006/picture">
-                        <pic:nvPicPr>
-                          <pic:cNvPr id="4" name="图片 4"/>
-                          <pic:cNvPicPr>
-                            <a:picLocks noChangeAspect="1" noChangeArrowheads="1"/>
-                          </pic:cNvPicPr>
-                        </pic:nvPicPr>
-                        <pic:blipFill>
-                          <a:blip r:embed="rId6">
-                            <a:extLst>
-                              <a:ext uri="{28A0092B-C50C-407E-A947-70E740481C1C}">
-                                <a14:useLocalDpi xmlns:a14="http://schemas.microsoft.com/office/drawing/2010/main" val="0"/>
-                              </a:ext>
-                            </a:extLst>
-                          </a:blip>
-                          <a:srcRect/>
-                          <a:stretch>
-                            <a:fillRect/>
-                          </a:stretch>
-                        </pic:blipFill>
-                        <pic:spPr>
-                          <a:xfrm>
-                            <a:off x="0" y="0"/>
-                            <a:ext cx="5274310" cy="4379595"/>
-                          </a:xfrm>
-                          <a:prstGeom prst="rect">
-                            <a:avLst/>
-                          </a:prstGeom>
-                          <a:noFill/>
-                          <a:ln>
-                            <a:noFill/>
-                          </a:ln>
-                        </pic:spPr>
-                      </pic:pic>
-                    </a:graphicData>
-                  </a:graphic>
-                </wp:inline>
-              </w:drawing>
-            </w:r>
-          </w:p>
-        </w:tc>
-      </w:tr>
-      <w:tr>
-        <w:tblPrEx>
-          <w:tblBorders>
-            <w:top w:val="single" w:color="auto" w:sz="4" w:space="0"/>
-            <w:left w:val="single" w:color="auto" w:sz="4" w:space="0"/>
-            <w:bottom w:val="single" w:color="auto" w:sz="4" w:space="0"/>
-            <w:right w:val="single" w:color="auto" w:sz="4" w:space="0"/>
-            <w:insideH w:val="single" w:color="auto" w:sz="4" w:space="0"/>
-            <w:insideV w:val="single" w:color="auto" w:sz="4" w:space="0"/>
-          </w:tblBorders>
-          <w:tblCellMar>
-            <w:top w:w="0" w:type="dxa"/>
-            <w:left w:w="108" w:type="dxa"/>
-            <w:bottom w:w="0" w:type="dxa"/>
-            <w:right w:w="108" w:type="dxa"/>
-          </w:tblCellMar>
-        </w:tblPrEx>
-        <w:tc>
-          <w:tcPr>
-            <w:tcW w:w="8296" w:type="dxa"/>
-          </w:tcPr>
-          <w:p>
-            <w:pPr>
-              <w:pStyle w:val="11"/>
-              <w:ind w:firstLine="0" w:firstLineChars="0"/>
-            </w:pPr>
-            <w:r>
-              <w:rPr>
-                <w:rFonts w:hint="eastAsia"/>
-              </w:rPr>
-              <w:t>setup</w:t>
-            </w:r>
-            <w:r>
-              <w:t>.s</w:t>
-            </w:r>
-            <w:r>
-              <w:rPr>
-                <w:rFonts w:hint="eastAsia"/>
-              </w:rPr>
-              <w:t>文件</w:t>
-            </w:r>
-          </w:p>
-        </w:tc>
-      </w:tr>
-      <w:tr>
-        <w:tblPrEx>
-          <w:tblBorders>
-            <w:top w:val="single" w:color="auto" w:sz="4" w:space="0"/>
-            <w:left w:val="single" w:color="auto" w:sz="4" w:space="0"/>
-            <w:bottom w:val="single" w:color="auto" w:sz="4" w:space="0"/>
-            <w:right w:val="single" w:color="auto" w:sz="4" w:space="0"/>
-            <w:insideH w:val="single" w:color="auto" w:sz="4" w:space="0"/>
-            <w:insideV w:val="single" w:color="auto" w:sz="4" w:space="0"/>
-          </w:tblBorders>
-          <w:tblCellMar>
-            <w:top w:w="0" w:type="dxa"/>
-            <w:left w:w="108" w:type="dxa"/>
-            <w:bottom w:w="0" w:type="dxa"/>
-            <w:right w:w="108" w:type="dxa"/>
-          </w:tblCellMar>
-        </w:tblPrEx>
-        <w:tc>
-          <w:tcPr>
-            <w:tcW w:w="8296" w:type="dxa"/>
-          </w:tcPr>
-          <w:p>
-            <w:pPr>
-              <w:pStyle w:val="11"/>
-              <w:ind w:firstLine="0" w:firstLineChars="0"/>
-            </w:pPr>
-            <w:r>
-              <w:drawing>
-                <wp:inline distT="0" distB="0" distL="0" distR="0">
-                  <wp:extent cx="5274310" cy="4379595"/>
-                  <wp:effectExtent l="0" t="0" r="2540" b="1905"/>
-                  <wp:docPr id="8" name="图片 8"/>
-                  <wp:cNvGraphicFramePr>
-                    <a:graphicFrameLocks xmlns:a="http://schemas.openxmlformats.org/drawingml/2006/main" noChangeAspect="1"/>
-                  </wp:cNvGraphicFramePr>
-                  <a:graphic xmlns:a="http://schemas.openxmlformats.org/drawingml/2006/main">
-                    <a:graphicData uri="http://schemas.openxmlformats.org/drawingml/2006/picture">
-                      <pic:pic xmlns:pic="http://schemas.openxmlformats.org/drawingml/2006/picture">
-                        <pic:nvPicPr>
-                          <pic:cNvPr id="8" name="图片 8"/>
-                          <pic:cNvPicPr>
-                            <a:picLocks noChangeAspect="1" noChangeArrowheads="1"/>
-                          </pic:cNvPicPr>
-                        </pic:nvPicPr>
-                        <pic:blipFill>
-                          <a:blip r:embed="rId7">
-                            <a:extLst>
-                              <a:ext uri="{28A0092B-C50C-407E-A947-70E740481C1C}">
-                                <a14:useLocalDpi xmlns:a14="http://schemas.microsoft.com/office/drawing/2010/main" val="0"/>
-                              </a:ext>
-                            </a:extLst>
-                          </a:blip>
-                          <a:srcRect/>
-                          <a:stretch>
-                            <a:fillRect/>
-                          </a:stretch>
-                        </pic:blipFill>
-                        <pic:spPr>
-                          <a:xfrm>
-                            <a:off x="0" y="0"/>
-                            <a:ext cx="5274310" cy="4379595"/>
-                          </a:xfrm>
-                          <a:prstGeom prst="rect">
-                            <a:avLst/>
-                          </a:prstGeom>
-                          <a:noFill/>
-                          <a:ln>
-                            <a:noFill/>
-                          </a:ln>
-                        </pic:spPr>
-                      </pic:pic>
-                    </a:graphicData>
-                  </a:graphic>
-                </wp:inline>
-              </w:drawing>
-            </w:r>
-          </w:p>
-        </w:tc>
-      </w:tr>
-      <w:tr>
-        <w:tblPrEx>
-          <w:tblBorders>
-            <w:top w:val="single" w:color="auto" w:sz="4" w:space="0"/>
-            <w:left w:val="single" w:color="auto" w:sz="4" w:space="0"/>
-            <w:bottom w:val="single" w:color="auto" w:sz="4" w:space="0"/>
-            <w:right w:val="single" w:color="auto" w:sz="4" w:space="0"/>
-            <w:insideH w:val="single" w:color="auto" w:sz="4" w:space="0"/>
-            <w:insideV w:val="single" w:color="auto" w:sz="4" w:space="0"/>
-          </w:tblBorders>
-          <w:tblCellMar>
-            <w:top w:w="0" w:type="dxa"/>
-            <w:left w:w="108" w:type="dxa"/>
-            <w:bottom w:w="0" w:type="dxa"/>
-            <w:right w:w="108" w:type="dxa"/>
-          </w:tblCellMar>
-        </w:tblPrEx>
-        <w:tc>
-          <w:tcPr>
-            <w:tcW w:w="8296" w:type="dxa"/>
-          </w:tcPr>
-          <w:p>
-            <w:pPr>
-              <w:pStyle w:val="11"/>
-              <w:ind w:firstLine="0" w:firstLineChars="0"/>
-            </w:pPr>
-            <w:r>
-              <w:rPr>
-                <w:rFonts w:hint="eastAsia"/>
-              </w:rPr>
-              <w:t>运行效果</w:t>
-            </w:r>
-          </w:p>
-        </w:tc>
-      </w:tr>
-      <w:tr>
-        <w:tblPrEx>
-          <w:tblBorders>
-            <w:top w:val="single" w:color="auto" w:sz="4" w:space="0"/>
-            <w:left w:val="single" w:color="auto" w:sz="4" w:space="0"/>
-            <w:bottom w:val="single" w:color="auto" w:sz="4" w:space="0"/>
-            <w:right w:val="single" w:color="auto" w:sz="4" w:space="0"/>
-            <w:insideH w:val="single" w:color="auto" w:sz="4" w:space="0"/>
-            <w:insideV w:val="single" w:color="auto" w:sz="4" w:space="0"/>
-          </w:tblBorders>
-          <w:tblCellMar>
-            <w:top w:w="0" w:type="dxa"/>
-            <w:left w:w="108" w:type="dxa"/>
-            <w:bottom w:w="0" w:type="dxa"/>
-            <w:right w:w="108" w:type="dxa"/>
-          </w:tblCellMar>
-        </w:tblPrEx>
-        <w:tc>
-          <w:tcPr>
-            <w:tcW w:w="8296" w:type="dxa"/>
-          </w:tcPr>
-          <w:p>
-            <w:pPr>
-              <w:pStyle w:val="11"/>
-              <w:ind w:firstLine="0" w:firstLineChars="0"/>
-            </w:pPr>
-            <w:r>
-              <w:drawing>
-                <wp:inline distT="0" distB="0" distL="0" distR="0">
-                  <wp:extent cx="5274310" cy="3515995"/>
-                  <wp:effectExtent l="0" t="0" r="2540" b="8255"/>
-                  <wp:docPr id="9" name="图片 9"/>
-                  <wp:cNvGraphicFramePr>
-                    <a:graphicFrameLocks xmlns:a="http://schemas.openxmlformats.org/drawingml/2006/main" noChangeAspect="1"/>
-                  </wp:cNvGraphicFramePr>
-                  <a:graphic xmlns:a="http://schemas.openxmlformats.org/drawingml/2006/main">
-                    <a:graphicData uri="http://schemas.openxmlformats.org/drawingml/2006/picture">
-                      <pic:pic xmlns:pic="http://schemas.openxmlformats.org/drawingml/2006/picture">
-                        <pic:nvPicPr>
-                          <pic:cNvPr id="9" name="图片 9"/>
-                          <pic:cNvPicPr>
-                            <a:picLocks noChangeAspect="1" noChangeArrowheads="1"/>
-                          </pic:cNvPicPr>
-                        </pic:nvPicPr>
-                        <pic:blipFill>
-                          <a:blip r:embed="rId8">
-                            <a:extLst>
-                              <a:ext uri="{28A0092B-C50C-407E-A947-70E740481C1C}">
-                                <a14:useLocalDpi xmlns:a14="http://schemas.microsoft.com/office/drawing/2010/main" val="0"/>
-                              </a:ext>
-                            </a:extLst>
-                          </a:blip>
-                          <a:srcRect/>
-                          <a:stretch>
-                            <a:fillRect/>
-                          </a:stretch>
-                        </pic:blipFill>
-                        <pic:spPr>
-                          <a:xfrm>
-                            <a:off x="0" y="0"/>
-                            <a:ext cx="5274310" cy="3515995"/>
-                          </a:xfrm>
-                          <a:prstGeom prst="rect">
-                            <a:avLst/>
-                          </a:prstGeom>
-                          <a:noFill/>
-                          <a:ln>
-                            <a:noFill/>
-                          </a:ln>
-                        </pic:spPr>
-                      </pic:pic>
-                    </a:graphicData>
-                  </a:graphic>
-                </wp:inline>
-              </w:drawing>
-            </w:r>
-          </w:p>
-        </w:tc>
-      </w:tr>
-    </w:tbl>
-    <w:p>
-      <w:pPr>
-        <w:pStyle w:val="11"/>
-        <w:ind w:left="420" w:firstLine="0" w:firstLineChars="0"/>
-      </w:pPr>
-    </w:p>
-    <w:p>
-      <w:pPr>
-        <w:pStyle w:val="11"/>
-        <w:numPr>
-          <w:ilvl w:val="0"/>
-          <w:numId w:val="3"/>
-        </w:numPr>
-        <w:ind w:firstLineChars="0"/>
-      </w:pPr>
-      <w:r>
-        <w:t xml:space="preserve">修改 build.c </w:t>
-      </w:r>
-      <w:r>
-        <w:rPr>
-          <w:rFonts w:hint="eastAsia"/>
-        </w:rPr>
-        <w:t>方便使用</w:t>
-      </w:r>
-    </w:p>
-    <w:tbl>
-      <w:tblPr>
-        <w:tblStyle w:val="7"/>
-        <w:tblW w:w="0" w:type="auto"/>
-        <w:tblInd w:w="420" w:type="dxa"/>
-        <w:tblBorders>
-          <w:top w:val="single" w:color="auto" w:sz="4" w:space="0"/>
-          <w:left w:val="single" w:color="auto" w:sz="4" w:space="0"/>
-          <w:bottom w:val="single" w:color="auto" w:sz="4" w:space="0"/>
-          <w:right w:val="single" w:color="auto" w:sz="4" w:space="0"/>
-          <w:insideH w:val="single" w:color="auto" w:sz="4" w:space="0"/>
-          <w:insideV w:val="single" w:color="auto" w:sz="4" w:space="0"/>
-        </w:tblBorders>
-        <w:tblLayout w:type="autofit"/>
-        <w:tblCellMar>
-          <w:top w:w="0" w:type="dxa"/>
-          <w:left w:w="108" w:type="dxa"/>
-          <w:bottom w:w="0" w:type="dxa"/>
-          <w:right w:w="108" w:type="dxa"/>
-        </w:tblCellMar>
-      </w:tblPr>
-      <w:tblGrid>
-        <w:gridCol w:w="8102"/>
-      </w:tblGrid>
-      <w:tr>
-        <w:tblPrEx>
-          <w:tblBorders>
-            <w:top w:val="single" w:color="auto" w:sz="4" w:space="0"/>
-            <w:left w:val="single" w:color="auto" w:sz="4" w:space="0"/>
-            <w:bottom w:val="single" w:color="auto" w:sz="4" w:space="0"/>
-            <w:right w:val="single" w:color="auto" w:sz="4" w:space="0"/>
-            <w:insideH w:val="single" w:color="auto" w:sz="4" w:space="0"/>
-            <w:insideV w:val="single" w:color="auto" w:sz="4" w:space="0"/>
-          </w:tblBorders>
-          <w:tblCellMar>
-            <w:top w:w="0" w:type="dxa"/>
-            <w:left w:w="108" w:type="dxa"/>
-            <w:bottom w:w="0" w:type="dxa"/>
-            <w:right w:w="108" w:type="dxa"/>
-          </w:tblCellMar>
-        </w:tblPrEx>
-        <w:tc>
-          <w:tcPr>
-            <w:tcW w:w="8296" w:type="dxa"/>
-          </w:tcPr>
-          <w:p>
-            <w:pPr>
-              <w:pStyle w:val="11"/>
-              <w:ind w:firstLine="0" w:firstLineChars="0"/>
-            </w:pPr>
-            <w:r>
-              <w:drawing>
-                <wp:inline distT="0" distB="0" distL="0" distR="0">
-                  <wp:extent cx="5274310" cy="4379595"/>
-                  <wp:effectExtent l="0" t="0" r="2540" b="1905"/>
-                  <wp:docPr id="10" name="图片 10"/>
-                  <wp:cNvGraphicFramePr>
-                    <a:graphicFrameLocks xmlns:a="http://schemas.openxmlformats.org/drawingml/2006/main" noChangeAspect="1"/>
-                  </wp:cNvGraphicFramePr>
-                  <a:graphic xmlns:a="http://schemas.openxmlformats.org/drawingml/2006/main">
-                    <a:graphicData uri="http://schemas.openxmlformats.org/drawingml/2006/picture">
-                      <pic:pic xmlns:pic="http://schemas.openxmlformats.org/drawingml/2006/picture">
-                        <pic:nvPicPr>
-                          <pic:cNvPr id="10" name="图片 10"/>
-                          <pic:cNvPicPr>
-                            <a:picLocks noChangeAspect="1" noChangeArrowheads="1"/>
-                          </pic:cNvPicPr>
-                        </pic:nvPicPr>
-                        <pic:blipFill>
-                          <a:blip r:embed="rId9">
-                            <a:extLst>
-                              <a:ext uri="{28A0092B-C50C-407E-A947-70E740481C1C}">
-                                <a14:useLocalDpi xmlns:a14="http://schemas.microsoft.com/office/drawing/2010/main" val="0"/>
-                              </a:ext>
-                            </a:extLst>
-                          </a:blip>
-                          <a:srcRect/>
-                          <a:stretch>
-                            <a:fillRect/>
-                          </a:stretch>
-                        </pic:blipFill>
-                        <pic:spPr>
-                          <a:xfrm>
-                            <a:off x="0" y="0"/>
-                            <a:ext cx="5274310" cy="4379595"/>
-                          </a:xfrm>
-                          <a:prstGeom prst="rect">
-                            <a:avLst/>
-                          </a:prstGeom>
-                          <a:noFill/>
-                          <a:ln>
-                            <a:noFill/>
-                          </a:ln>
-                        </pic:spPr>
-                      </pic:pic>
-                    </a:graphicData>
-                  </a:graphic>
-                </wp:inline>
-              </w:drawing>
-            </w:r>
-          </w:p>
-        </w:tc>
-      </w:tr>
-    </w:tbl>
-    <w:p>
-      <w:pPr>
-        <w:pStyle w:val="11"/>
-        <w:numPr>
-          <w:ilvl w:val="0"/>
-          <w:numId w:val="3"/>
-        </w:numPr>
-        <w:ind w:firstLineChars="0"/>
-      </w:pPr>
-      <w:r>
-        <w:rPr>
-          <w:rFonts w:hint="eastAsia"/>
-        </w:rPr>
-        <w:t>读取内存大小、光标位置并显示</w:t>
+        <w:t>mknod() 支持新文件类型</w:t>
       </w:r>
     </w:p>
     <w:tbl>
@@ -1136,40 +510,34 @@
         </w:tblPrEx>
         <w:tc>
           <w:tcPr>
-            <w:tcW w:w="8296" w:type="dxa"/>
+            <w:tcW w:w="8522" w:type="dxa"/>
           </w:tcPr>
           <w:p>
+            <w:pPr>
+              <w:pStyle w:val="11"/>
+              <w:widowControl w:val="0"/>
+              <w:numPr>
+                <w:ilvl w:val="0"/>
+                <w:numId w:val="0"/>
+              </w:numPr>
+              <w:jc w:val="both"/>
+              <w:rPr>
+                <w:rFonts w:hint="eastAsia" w:eastAsia="宋体"/>
+                <w:vertAlign w:val="baseline"/>
+                <w:lang w:eastAsia="zh-CN"/>
+              </w:rPr>
+            </w:pPr>
             <w:r>
               <w:rPr>
-                <w:rFonts w:hint="eastAsia"/>
+                <w:rFonts w:hint="eastAsia" w:eastAsia="宋体"/>
+                <w:vertAlign w:val="baseline"/>
+                <w:lang w:eastAsia="zh-CN"/>
               </w:rPr>
-              <w:t>关键代码</w:t>
-            </w:r>
-          </w:p>
-        </w:tc>
-      </w:tr>
-      <w:tr>
-        <w:tblPrEx>
-          <w:tblBorders>
-            <w:top w:val="single" w:color="auto" w:sz="4" w:space="0"/>
-            <w:left w:val="single" w:color="auto" w:sz="4" w:space="0"/>
-            <w:bottom w:val="single" w:color="auto" w:sz="4" w:space="0"/>
-            <w:right w:val="single" w:color="auto" w:sz="4" w:space="0"/>
-            <w:insideH w:val="single" w:color="auto" w:sz="4" w:space="0"/>
-            <w:insideV w:val="single" w:color="auto" w:sz="4" w:space="0"/>
-          </w:tblBorders>
-        </w:tblPrEx>
-        <w:tc>
-          <w:tcPr>
-            <w:tcW w:w="8296" w:type="dxa"/>
-          </w:tcPr>
-          <w:p>
-            <w:r>
               <w:drawing>
-                <wp:inline distT="0" distB="0" distL="0" distR="0">
-                  <wp:extent cx="5274310" cy="7524115"/>
-                  <wp:effectExtent l="0" t="0" r="2540" b="635"/>
-                  <wp:docPr id="16" name="图片 16"/>
+                <wp:inline distT="0" distB="0" distL="114300" distR="114300">
+                  <wp:extent cx="5267960" cy="3355975"/>
+                  <wp:effectExtent l="0" t="0" r="8890" b="15875"/>
+                  <wp:docPr id="3" name="图片 3" descr="2020-05-21 00-25-11 的屏幕截图"/>
                   <wp:cNvGraphicFramePr>
                     <a:graphicFrameLocks xmlns:a="http://schemas.openxmlformats.org/drawingml/2006/main" noChangeAspect="1"/>
                   </wp:cNvGraphicFramePr>
@@ -1177,20 +545,13 @@
                     <a:graphicData uri="http://schemas.openxmlformats.org/drawingml/2006/picture">
                       <pic:pic xmlns:pic="http://schemas.openxmlformats.org/drawingml/2006/picture">
                         <pic:nvPicPr>
-                          <pic:cNvPr id="16" name="图片 16"/>
+                          <pic:cNvPr id="3" name="图片 3" descr="2020-05-21 00-25-11 的屏幕截图"/>
                           <pic:cNvPicPr>
-                            <a:picLocks noChangeAspect="1" noChangeArrowheads="1"/>
+                            <a:picLocks noChangeAspect="1"/>
                           </pic:cNvPicPr>
                         </pic:nvPicPr>
                         <pic:blipFill>
-                          <a:blip r:embed="rId10">
-                            <a:extLst>
-                              <a:ext uri="{28A0092B-C50C-407E-A947-70E740481C1C}">
-                                <a14:useLocalDpi xmlns:a14="http://schemas.microsoft.com/office/drawing/2010/main" val="0"/>
-                              </a:ext>
-                            </a:extLst>
-                          </a:blip>
-                          <a:srcRect/>
+                          <a:blip r:embed="rId6"/>
                           <a:stretch>
                             <a:fillRect/>
                           </a:stretch>
@@ -1198,67 +559,11 @@
                         <pic:spPr>
                           <a:xfrm>
                             <a:off x="0" y="0"/>
-                            <a:ext cx="5274310" cy="7524115"/>
+                            <a:ext cx="5267960" cy="3355975"/>
                           </a:xfrm>
                           <a:prstGeom prst="rect">
                             <a:avLst/>
                           </a:prstGeom>
-                          <a:noFill/>
-                          <a:ln>
-                            <a:noFill/>
-                          </a:ln>
-                        </pic:spPr>
-                      </pic:pic>
-                    </a:graphicData>
-                  </a:graphic>
-                </wp:inline>
-              </w:drawing>
-            </w:r>
-          </w:p>
-          <w:p>
-            <w:r>
-              <w:drawing>
-                <wp:inline distT="0" distB="0" distL="0" distR="0">
-                  <wp:extent cx="5274310" cy="7524115"/>
-                  <wp:effectExtent l="0" t="0" r="2540" b="635"/>
-                  <wp:docPr id="15" name="图片 15"/>
-                  <wp:cNvGraphicFramePr>
-                    <a:graphicFrameLocks xmlns:a="http://schemas.openxmlformats.org/drawingml/2006/main" noChangeAspect="1"/>
-                  </wp:cNvGraphicFramePr>
-                  <a:graphic xmlns:a="http://schemas.openxmlformats.org/drawingml/2006/main">
-                    <a:graphicData uri="http://schemas.openxmlformats.org/drawingml/2006/picture">
-                      <pic:pic xmlns:pic="http://schemas.openxmlformats.org/drawingml/2006/picture">
-                        <pic:nvPicPr>
-                          <pic:cNvPr id="15" name="图片 15"/>
-                          <pic:cNvPicPr>
-                            <a:picLocks noChangeAspect="1" noChangeArrowheads="1"/>
-                          </pic:cNvPicPr>
-                        </pic:nvPicPr>
-                        <pic:blipFill>
-                          <a:blip r:embed="rId11">
-                            <a:extLst>
-                              <a:ext uri="{28A0092B-C50C-407E-A947-70E740481C1C}">
-                                <a14:useLocalDpi xmlns:a14="http://schemas.microsoft.com/office/drawing/2010/main" val="0"/>
-                              </a:ext>
-                            </a:extLst>
-                          </a:blip>
-                          <a:srcRect/>
-                          <a:stretch>
-                            <a:fillRect/>
-                          </a:stretch>
-                        </pic:blipFill>
-                        <pic:spPr>
-                          <a:xfrm>
-                            <a:off x="0" y="0"/>
-                            <a:ext cx="5274310" cy="7524115"/>
-                          </a:xfrm>
-                          <a:prstGeom prst="rect">
-                            <a:avLst/>
-                          </a:prstGeom>
-                          <a:noFill/>
-                          <a:ln>
-                            <a:noFill/>
-                          </a:ln>
                         </pic:spPr>
                       </pic:pic>
                     </a:graphicData>
@@ -1269,6 +574,48 @@
           </w:p>
         </w:tc>
       </w:tr>
+    </w:tbl>
+    <w:p>
+      <w:pPr>
+        <w:pStyle w:val="11"/>
+        <w:numPr>
+          <w:ilvl w:val="0"/>
+          <w:numId w:val="3"/>
+        </w:numPr>
+        <w:ind w:firstLineChars="0"/>
+      </w:pPr>
+      <w:r>
+        <w:rPr>
+          <w:rFonts w:hint="eastAsia" w:eastAsia="宋体"/>
+          <w:lang w:eastAsia="zh-CN"/>
+        </w:rPr>
+        <w:t>修改初始化函数</w:t>
+      </w:r>
+    </w:p>
+    <w:tbl>
+      <w:tblPr>
+        <w:tblStyle w:val="7"/>
+        <w:tblW w:w="0" w:type="auto"/>
+        <w:tblInd w:w="0" w:type="dxa"/>
+        <w:tblBorders>
+          <w:top w:val="single" w:color="auto" w:sz="4" w:space="0"/>
+          <w:left w:val="single" w:color="auto" w:sz="4" w:space="0"/>
+          <w:bottom w:val="single" w:color="auto" w:sz="4" w:space="0"/>
+          <w:right w:val="single" w:color="auto" w:sz="4" w:space="0"/>
+          <w:insideH w:val="single" w:color="auto" w:sz="4" w:space="0"/>
+          <w:insideV w:val="single" w:color="auto" w:sz="4" w:space="0"/>
+        </w:tblBorders>
+        <w:tblLayout w:type="autofit"/>
+        <w:tblCellMar>
+          <w:top w:w="0" w:type="dxa"/>
+          <w:left w:w="108" w:type="dxa"/>
+          <w:bottom w:w="0" w:type="dxa"/>
+          <w:right w:w="108" w:type="dxa"/>
+        </w:tblCellMar>
+      </w:tblPr>
+      <w:tblGrid>
+        <w:gridCol w:w="8522"/>
+      </w:tblGrid>
       <w:tr>
         <w:tblPrEx>
           <w:tblBorders>
@@ -1288,40 +635,34 @@
         </w:tblPrEx>
         <w:tc>
           <w:tcPr>
-            <w:tcW w:w="8296" w:type="dxa"/>
+            <w:tcW w:w="8522" w:type="dxa"/>
           </w:tcPr>
           <w:p>
+            <w:pPr>
+              <w:pStyle w:val="11"/>
+              <w:widowControl w:val="0"/>
+              <w:numPr>
+                <w:ilvl w:val="0"/>
+                <w:numId w:val="0"/>
+              </w:numPr>
+              <w:jc w:val="both"/>
+              <w:rPr>
+                <w:rFonts w:hint="eastAsia" w:eastAsia="宋体"/>
+                <w:vertAlign w:val="baseline"/>
+                <w:lang w:eastAsia="zh-CN"/>
+              </w:rPr>
+            </w:pPr>
             <w:r>
               <w:rPr>
-                <w:rFonts w:hint="eastAsia"/>
+                <w:rFonts w:hint="eastAsia" w:eastAsia="宋体"/>
+                <w:vertAlign w:val="baseline"/>
+                <w:lang w:eastAsia="zh-CN"/>
               </w:rPr>
-              <w:t>运行效果</w:t>
-            </w:r>
-          </w:p>
-        </w:tc>
-      </w:tr>
-      <w:tr>
-        <w:tblPrEx>
-          <w:tblBorders>
-            <w:top w:val="single" w:color="auto" w:sz="4" w:space="0"/>
-            <w:left w:val="single" w:color="auto" w:sz="4" w:space="0"/>
-            <w:bottom w:val="single" w:color="auto" w:sz="4" w:space="0"/>
-            <w:right w:val="single" w:color="auto" w:sz="4" w:space="0"/>
-            <w:insideH w:val="single" w:color="auto" w:sz="4" w:space="0"/>
-            <w:insideV w:val="single" w:color="auto" w:sz="4" w:space="0"/>
-          </w:tblBorders>
-        </w:tblPrEx>
-        <w:tc>
-          <w:tcPr>
-            <w:tcW w:w="8296" w:type="dxa"/>
-          </w:tcPr>
-          <w:p>
-            <w:r>
               <w:drawing>
-                <wp:inline distT="0" distB="0" distL="0" distR="0">
-                  <wp:extent cx="5274310" cy="3515995"/>
-                  <wp:effectExtent l="0" t="0" r="2540" b="8255"/>
-                  <wp:docPr id="17" name="图片 17"/>
+                <wp:inline distT="0" distB="0" distL="114300" distR="114300">
+                  <wp:extent cx="5267960" cy="3355975"/>
+                  <wp:effectExtent l="0" t="0" r="8890" b="15875"/>
+                  <wp:docPr id="4" name="图片 4" descr="2020-05-21 00-26-21 的屏幕截图"/>
                   <wp:cNvGraphicFramePr>
                     <a:graphicFrameLocks xmlns:a="http://schemas.openxmlformats.org/drawingml/2006/main" noChangeAspect="1"/>
                   </wp:cNvGraphicFramePr>
@@ -1329,20 +670,13 @@
                     <a:graphicData uri="http://schemas.openxmlformats.org/drawingml/2006/picture">
                       <pic:pic xmlns:pic="http://schemas.openxmlformats.org/drawingml/2006/picture">
                         <pic:nvPicPr>
-                          <pic:cNvPr id="17" name="图片 17"/>
+                          <pic:cNvPr id="4" name="图片 4" descr="2020-05-21 00-26-21 的屏幕截图"/>
                           <pic:cNvPicPr>
-                            <a:picLocks noChangeAspect="1" noChangeArrowheads="1"/>
+                            <a:picLocks noChangeAspect="1"/>
                           </pic:cNvPicPr>
                         </pic:nvPicPr>
                         <pic:blipFill>
-                          <a:blip r:embed="rId12">
-                            <a:extLst>
-                              <a:ext uri="{28A0092B-C50C-407E-A947-70E740481C1C}">
-                                <a14:useLocalDpi xmlns:a14="http://schemas.microsoft.com/office/drawing/2010/main" val="0"/>
-                              </a:ext>
-                            </a:extLst>
-                          </a:blip>
-                          <a:srcRect/>
+                          <a:blip r:embed="rId7"/>
                           <a:stretch>
                             <a:fillRect/>
                           </a:stretch>
@@ -1350,15 +684,99 @@
                         <pic:spPr>
                           <a:xfrm>
                             <a:off x="0" y="0"/>
-                            <a:ext cx="5274310" cy="3515995"/>
+                            <a:ext cx="5267960" cy="3355975"/>
                           </a:xfrm>
                           <a:prstGeom prst="rect">
                             <a:avLst/>
                           </a:prstGeom>
-                          <a:noFill/>
-                          <a:ln>
-                            <a:noFill/>
-                          </a:ln>
+                        </pic:spPr>
+                      </pic:pic>
+                    </a:graphicData>
+                  </a:graphic>
+                </wp:inline>
+              </w:drawing>
+            </w:r>
+            <w:r>
+              <w:rPr>
+                <w:rFonts w:hint="eastAsia" w:eastAsia="宋体"/>
+                <w:vertAlign w:val="baseline"/>
+                <w:lang w:eastAsia="zh-CN"/>
+              </w:rPr>
+              <w:drawing>
+                <wp:inline distT="0" distB="0" distL="114300" distR="114300">
+                  <wp:extent cx="5267960" cy="3355975"/>
+                  <wp:effectExtent l="0" t="0" r="8890" b="15875"/>
+                  <wp:docPr id="5" name="图片 5" descr="2020-05-21 00-26-48 的屏幕截图"/>
+                  <wp:cNvGraphicFramePr>
+                    <a:graphicFrameLocks xmlns:a="http://schemas.openxmlformats.org/drawingml/2006/main" noChangeAspect="1"/>
+                  </wp:cNvGraphicFramePr>
+                  <a:graphic xmlns:a="http://schemas.openxmlformats.org/drawingml/2006/main">
+                    <a:graphicData uri="http://schemas.openxmlformats.org/drawingml/2006/picture">
+                      <pic:pic xmlns:pic="http://schemas.openxmlformats.org/drawingml/2006/picture">
+                        <pic:nvPicPr>
+                          <pic:cNvPr id="5" name="图片 5" descr="2020-05-21 00-26-48 的屏幕截图"/>
+                          <pic:cNvPicPr>
+                            <a:picLocks noChangeAspect="1"/>
+                          </pic:cNvPicPr>
+                        </pic:nvPicPr>
+                        <pic:blipFill>
+                          <a:blip r:embed="rId8"/>
+                          <a:stretch>
+                            <a:fillRect/>
+                          </a:stretch>
+                        </pic:blipFill>
+                        <pic:spPr>
+                          <a:xfrm>
+                            <a:off x="0" y="0"/>
+                            <a:ext cx="5267960" cy="3355975"/>
+                          </a:xfrm>
+                          <a:prstGeom prst="rect">
+                            <a:avLst/>
+                          </a:prstGeom>
+                        </pic:spPr>
+                      </pic:pic>
+                    </a:graphicData>
+                  </a:graphic>
+                </wp:inline>
+              </w:drawing>
+            </w:r>
+            <w:r>
+              <w:rPr>
+                <w:rFonts w:hint="eastAsia" w:eastAsia="宋体"/>
+                <w:vertAlign w:val="baseline"/>
+                <w:lang w:eastAsia="zh-CN"/>
+              </w:rPr>
+              <w:drawing>
+                <wp:inline distT="0" distB="0" distL="114300" distR="114300">
+                  <wp:extent cx="5267960" cy="3355975"/>
+                  <wp:effectExtent l="0" t="0" r="8890" b="15875"/>
+                  <wp:docPr id="6" name="图片 6" descr="2020-05-21 00-29-14 的屏幕截图"/>
+                  <wp:cNvGraphicFramePr>
+                    <a:graphicFrameLocks xmlns:a="http://schemas.openxmlformats.org/drawingml/2006/main" noChangeAspect="1"/>
+                  </wp:cNvGraphicFramePr>
+                  <a:graphic xmlns:a="http://schemas.openxmlformats.org/drawingml/2006/main">
+                    <a:graphicData uri="http://schemas.openxmlformats.org/drawingml/2006/picture">
+                      <pic:pic xmlns:pic="http://schemas.openxmlformats.org/drawingml/2006/picture">
+                        <pic:nvPicPr>
+                          <pic:cNvPr id="6" name="图片 6" descr="2020-05-21 00-29-14 的屏幕截图"/>
+                          <pic:cNvPicPr>
+                            <a:picLocks noChangeAspect="1"/>
+                          </pic:cNvPicPr>
+                        </pic:nvPicPr>
+                        <pic:blipFill>
+                          <a:blip r:embed="rId9"/>
+                          <a:stretch>
+                            <a:fillRect/>
+                          </a:stretch>
+                        </pic:blipFill>
+                        <pic:spPr>
+                          <a:xfrm>
+                            <a:off x="0" y="0"/>
+                            <a:ext cx="5267960" cy="3355975"/>
+                          </a:xfrm>
+                          <a:prstGeom prst="rect">
+                            <a:avLst/>
+                          </a:prstGeom>
                         </pic:spPr>
                       </pic:pic>
                     </a:graphicData>
@@ -1370,6 +788,437 @@
         </w:tc>
       </w:tr>
     </w:tbl>
+    <w:p>
+      <w:pPr>
+        <w:pStyle w:val="11"/>
+        <w:numPr>
+          <w:ilvl w:val="0"/>
+          <w:numId w:val="3"/>
+        </w:numPr>
+        <w:ind w:firstLineChars="0"/>
+      </w:pPr>
+      <w:r>
+        <w:rPr>
+          <w:rFonts w:hint="eastAsia" w:eastAsia="宋体"/>
+          <w:lang w:eastAsia="zh-CN"/>
+        </w:rPr>
+        <w:t>修改sys_read() ，增加处理分支</w:t>
+      </w:r>
+    </w:p>
+    <w:tbl>
+      <w:tblPr>
+        <w:tblStyle w:val="7"/>
+        <w:tblW w:w="0" w:type="auto"/>
+        <w:tblInd w:w="0" w:type="dxa"/>
+        <w:tblBorders>
+          <w:top w:val="single" w:color="auto" w:sz="4" w:space="0"/>
+          <w:left w:val="single" w:color="auto" w:sz="4" w:space="0"/>
+          <w:bottom w:val="single" w:color="auto" w:sz="4" w:space="0"/>
+          <w:right w:val="single" w:color="auto" w:sz="4" w:space="0"/>
+          <w:insideH w:val="single" w:color="auto" w:sz="4" w:space="0"/>
+          <w:insideV w:val="single" w:color="auto" w:sz="4" w:space="0"/>
+        </w:tblBorders>
+        <w:tblLayout w:type="autofit"/>
+        <w:tblCellMar>
+          <w:top w:w="0" w:type="dxa"/>
+          <w:left w:w="108" w:type="dxa"/>
+          <w:bottom w:w="0" w:type="dxa"/>
+          <w:right w:w="108" w:type="dxa"/>
+        </w:tblCellMar>
+      </w:tblPr>
+      <w:tblGrid>
+        <w:gridCol w:w="8522"/>
+      </w:tblGrid>
+      <w:tr>
+        <w:tblPrEx>
+          <w:tblBorders>
+            <w:top w:val="single" w:color="auto" w:sz="4" w:space="0"/>
+            <w:left w:val="single" w:color="auto" w:sz="4" w:space="0"/>
+            <w:bottom w:val="single" w:color="auto" w:sz="4" w:space="0"/>
+            <w:right w:val="single" w:color="auto" w:sz="4" w:space="0"/>
+            <w:insideH w:val="single" w:color="auto" w:sz="4" w:space="0"/>
+            <w:insideV w:val="single" w:color="auto" w:sz="4" w:space="0"/>
+          </w:tblBorders>
+          <w:tblCellMar>
+            <w:top w:w="0" w:type="dxa"/>
+            <w:left w:w="108" w:type="dxa"/>
+            <w:bottom w:w="0" w:type="dxa"/>
+            <w:right w:w="108" w:type="dxa"/>
+          </w:tblCellMar>
+        </w:tblPrEx>
+        <w:tc>
+          <w:tcPr>
+            <w:tcW w:w="8522" w:type="dxa"/>
+          </w:tcPr>
+          <w:p>
+            <w:pPr>
+              <w:pStyle w:val="11"/>
+              <w:widowControl w:val="0"/>
+              <w:numPr>
+                <w:ilvl w:val="0"/>
+                <w:numId w:val="0"/>
+              </w:numPr>
+              <w:jc w:val="both"/>
+              <w:rPr>
+                <w:rFonts w:hint="eastAsia" w:eastAsia="宋体"/>
+                <w:vertAlign w:val="baseline"/>
+                <w:lang w:eastAsia="zh-CN"/>
+              </w:rPr>
+            </w:pPr>
+            <w:r>
+              <w:rPr>
+                <w:rFonts w:hint="eastAsia" w:eastAsia="宋体"/>
+                <w:vertAlign w:val="baseline"/>
+                <w:lang w:eastAsia="zh-CN"/>
+              </w:rPr>
+              <w:drawing>
+                <wp:inline distT="0" distB="0" distL="114300" distR="114300">
+                  <wp:extent cx="5267960" cy="3355975"/>
+                  <wp:effectExtent l="0" t="0" r="8890" b="15875"/>
+                  <wp:docPr id="7" name="图片 7" descr="2020-05-21 00-33-54 的屏幕截图"/>
+                  <wp:cNvGraphicFramePr>
+                    <a:graphicFrameLocks xmlns:a="http://schemas.openxmlformats.org/drawingml/2006/main" noChangeAspect="1"/>
+                  </wp:cNvGraphicFramePr>
+                  <a:graphic xmlns:a="http://schemas.openxmlformats.org/drawingml/2006/main">
+                    <a:graphicData uri="http://schemas.openxmlformats.org/drawingml/2006/picture">
+                      <pic:pic xmlns:pic="http://schemas.openxmlformats.org/drawingml/2006/picture">
+                        <pic:nvPicPr>
+                          <pic:cNvPr id="7" name="图片 7" descr="2020-05-21 00-33-54 的屏幕截图"/>
+                          <pic:cNvPicPr>
+                            <a:picLocks noChangeAspect="1"/>
+                          </pic:cNvPicPr>
+                        </pic:nvPicPr>
+                        <pic:blipFill>
+                          <a:blip r:embed="rId10"/>
+                          <a:stretch>
+                            <a:fillRect/>
+                          </a:stretch>
+                        </pic:blipFill>
+                        <pic:spPr>
+                          <a:xfrm>
+                            <a:off x="0" y="0"/>
+                            <a:ext cx="5267960" cy="3355975"/>
+                          </a:xfrm>
+                          <a:prstGeom prst="rect">
+                            <a:avLst/>
+                          </a:prstGeom>
+                        </pic:spPr>
+                      </pic:pic>
+                    </a:graphicData>
+                  </a:graphic>
+                </wp:inline>
+              </w:drawing>
+            </w:r>
+          </w:p>
+        </w:tc>
+      </w:tr>
+    </w:tbl>
+    <w:p>
+      <w:pPr>
+        <w:pStyle w:val="11"/>
+        <w:widowControl w:val="0"/>
+        <w:numPr>
+          <w:numId w:val="0"/>
+        </w:numPr>
+        <w:jc w:val="both"/>
+        <w:rPr>
+          <w:rFonts w:hint="default" w:eastAsia="宋体"/>
+          <w:lang w:val="en-US" w:eastAsia="zh-CN"/>
+        </w:rPr>
+      </w:pPr>
+      <w:r>
+        <w:rPr>
+          <w:rFonts w:hint="eastAsia" w:eastAsia="宋体"/>
+          <w:lang w:eastAsia="zh-CN"/>
+        </w:rPr>
+        <w:t>注：实验指导中S_I</w:t>
+      </w:r>
+      <w:r>
+        <w:rPr>
+          <w:rFonts w:hint="eastAsia" w:eastAsia="宋体"/>
+          <w:lang w:val="en-US" w:eastAsia="zh-CN"/>
+        </w:rPr>
+        <w:t>F</w:t>
+      </w:r>
+      <w:r>
+        <w:rPr>
+          <w:rFonts w:hint="eastAsia" w:eastAsia="宋体"/>
+          <w:lang w:eastAsia="zh-CN"/>
+        </w:rPr>
+        <w:t>PROC</w:t>
+      </w:r>
+      <w:r>
+        <w:rPr>
+          <w:rFonts w:hint="eastAsia" w:eastAsia="宋体"/>
+          <w:lang w:val="en-US" w:eastAsia="zh-CN"/>
+        </w:rPr>
+        <w:t>()</w:t>
+      </w:r>
+      <w:r>
+        <w:rPr>
+          <w:rFonts w:hint="eastAsia" w:eastAsia="宋体"/>
+          <w:lang w:eastAsia="zh-CN"/>
+        </w:rPr>
+        <w:t>应为S_ISPROC</w:t>
+      </w:r>
+      <w:r>
+        <w:rPr>
+          <w:rFonts w:hint="eastAsia" w:eastAsia="宋体"/>
+          <w:lang w:val="en-US" w:eastAsia="zh-CN"/>
+        </w:rPr>
+        <w:t>()</w:t>
+      </w:r>
+    </w:p>
+    <w:p>
+      <w:pPr>
+        <w:pStyle w:val="11"/>
+        <w:numPr>
+          <w:ilvl w:val="0"/>
+          <w:numId w:val="3"/>
+        </w:numPr>
+        <w:ind w:firstLineChars="0"/>
+      </w:pPr>
+      <w:r>
+        <w:rPr>
+          <w:rFonts w:hint="eastAsia"/>
+        </w:rPr>
+        <w:t xml:space="preserve"> proc 文件的处理函数</w:t>
+      </w:r>
+    </w:p>
+    <w:tbl>
+      <w:tblPr>
+        <w:tblStyle w:val="7"/>
+        <w:tblW w:w="0" w:type="auto"/>
+        <w:tblInd w:w="0" w:type="dxa"/>
+        <w:tblBorders>
+          <w:top w:val="single" w:color="auto" w:sz="4" w:space="0"/>
+          <w:left w:val="single" w:color="auto" w:sz="4" w:space="0"/>
+          <w:bottom w:val="single" w:color="auto" w:sz="4" w:space="0"/>
+          <w:right w:val="single" w:color="auto" w:sz="4" w:space="0"/>
+          <w:insideH w:val="single" w:color="auto" w:sz="4" w:space="0"/>
+          <w:insideV w:val="single" w:color="auto" w:sz="4" w:space="0"/>
+        </w:tblBorders>
+        <w:tblLayout w:type="autofit"/>
+        <w:tblCellMar>
+          <w:top w:w="0" w:type="dxa"/>
+          <w:left w:w="108" w:type="dxa"/>
+          <w:bottom w:w="0" w:type="dxa"/>
+          <w:right w:w="108" w:type="dxa"/>
+        </w:tblCellMar>
+      </w:tblPr>
+      <w:tblGrid>
+        <w:gridCol w:w="8522"/>
+      </w:tblGrid>
+      <w:tr>
+        <w:tblPrEx>
+          <w:tblBorders>
+            <w:top w:val="single" w:color="auto" w:sz="4" w:space="0"/>
+            <w:left w:val="single" w:color="auto" w:sz="4" w:space="0"/>
+            <w:bottom w:val="single" w:color="auto" w:sz="4" w:space="0"/>
+            <w:right w:val="single" w:color="auto" w:sz="4" w:space="0"/>
+            <w:insideH w:val="single" w:color="auto" w:sz="4" w:space="0"/>
+            <w:insideV w:val="single" w:color="auto" w:sz="4" w:space="0"/>
+          </w:tblBorders>
+          <w:tblCellMar>
+            <w:top w:w="0" w:type="dxa"/>
+            <w:left w:w="108" w:type="dxa"/>
+            <w:bottom w:w="0" w:type="dxa"/>
+            <w:right w:w="108" w:type="dxa"/>
+          </w:tblCellMar>
+        </w:tblPrEx>
+        <w:tc>
+          <w:tcPr>
+            <w:tcW w:w="8522" w:type="dxa"/>
+          </w:tcPr>
+          <w:p>
+            <w:pPr>
+              <w:pStyle w:val="11"/>
+              <w:widowControl w:val="0"/>
+              <w:numPr>
+                <w:ilvl w:val="0"/>
+                <w:numId w:val="0"/>
+              </w:numPr>
+              <w:jc w:val="both"/>
+              <w:rPr>
+                <w:vertAlign w:val="baseline"/>
+              </w:rPr>
+            </w:pPr>
+            <w:bookmarkStart w:id="0" w:name="_GoBack"/>
+            <w:bookmarkEnd w:id="0"/>
+          </w:p>
+        </w:tc>
+      </w:tr>
+    </w:tbl>
+    <w:p>
+      <w:pPr>
+        <w:pStyle w:val="11"/>
+        <w:numPr>
+          <w:ilvl w:val="0"/>
+          <w:numId w:val="3"/>
+        </w:numPr>
+        <w:ind w:firstLineChars="0"/>
+      </w:pPr>
+      <w:r>
+        <w:rPr>
+          <w:rFonts w:hint="eastAsia" w:eastAsia="宋体"/>
+          <w:lang w:eastAsia="zh-CN"/>
+        </w:rPr>
+        <w:t>修改</w:t>
+      </w:r>
+      <w:r>
+        <w:rPr>
+          <w:rFonts w:hint="eastAsia" w:eastAsia="宋体"/>
+          <w:lang w:val="en-US" w:eastAsia="zh-CN"/>
+        </w:rPr>
+        <w:t>makefile文件</w:t>
+      </w:r>
+    </w:p>
+    <w:tbl>
+      <w:tblPr>
+        <w:tblStyle w:val="7"/>
+        <w:tblW w:w="0" w:type="auto"/>
+        <w:tblInd w:w="0" w:type="dxa"/>
+        <w:tblBorders>
+          <w:top w:val="single" w:color="auto" w:sz="4" w:space="0"/>
+          <w:left w:val="single" w:color="auto" w:sz="4" w:space="0"/>
+          <w:bottom w:val="single" w:color="auto" w:sz="4" w:space="0"/>
+          <w:right w:val="single" w:color="auto" w:sz="4" w:space="0"/>
+          <w:insideH w:val="single" w:color="auto" w:sz="4" w:space="0"/>
+          <w:insideV w:val="single" w:color="auto" w:sz="4" w:space="0"/>
+        </w:tblBorders>
+        <w:tblLayout w:type="autofit"/>
+        <w:tblCellMar>
+          <w:top w:w="0" w:type="dxa"/>
+          <w:left w:w="108" w:type="dxa"/>
+          <w:bottom w:w="0" w:type="dxa"/>
+          <w:right w:w="108" w:type="dxa"/>
+        </w:tblCellMar>
+      </w:tblPr>
+      <w:tblGrid>
+        <w:gridCol w:w="8522"/>
+      </w:tblGrid>
+      <w:tr>
+        <w:tblPrEx>
+          <w:tblBorders>
+            <w:top w:val="single" w:color="auto" w:sz="4" w:space="0"/>
+            <w:left w:val="single" w:color="auto" w:sz="4" w:space="0"/>
+            <w:bottom w:val="single" w:color="auto" w:sz="4" w:space="0"/>
+            <w:right w:val="single" w:color="auto" w:sz="4" w:space="0"/>
+            <w:insideH w:val="single" w:color="auto" w:sz="4" w:space="0"/>
+            <w:insideV w:val="single" w:color="auto" w:sz="4" w:space="0"/>
+          </w:tblBorders>
+          <w:tblCellMar>
+            <w:top w:w="0" w:type="dxa"/>
+            <w:left w:w="108" w:type="dxa"/>
+            <w:bottom w:w="0" w:type="dxa"/>
+            <w:right w:w="108" w:type="dxa"/>
+          </w:tblCellMar>
+        </w:tblPrEx>
+        <w:tc>
+          <w:tcPr>
+            <w:tcW w:w="8522" w:type="dxa"/>
+          </w:tcPr>
+          <w:p>
+            <w:pPr>
+              <w:pStyle w:val="11"/>
+              <w:widowControl w:val="0"/>
+              <w:numPr>
+                <w:ilvl w:val="0"/>
+                <w:numId w:val="0"/>
+              </w:numPr>
+              <w:jc w:val="both"/>
+              <w:rPr>
+                <w:vertAlign w:val="baseline"/>
+              </w:rPr>
+            </w:pPr>
+          </w:p>
+        </w:tc>
+      </w:tr>
+    </w:tbl>
+    <w:p>
+      <w:pPr>
+        <w:pStyle w:val="11"/>
+        <w:numPr>
+          <w:ilvl w:val="0"/>
+          <w:numId w:val="3"/>
+        </w:numPr>
+        <w:ind w:firstLineChars="0"/>
+      </w:pPr>
+      <w:r>
+        <w:rPr>
+          <w:rFonts w:hint="eastAsia" w:eastAsia="宋体"/>
+          <w:lang w:eastAsia="zh-CN"/>
+        </w:rPr>
+        <w:t>测试</w:t>
+      </w:r>
+    </w:p>
+    <w:tbl>
+      <w:tblPr>
+        <w:tblStyle w:val="7"/>
+        <w:tblW w:w="0" w:type="auto"/>
+        <w:tblInd w:w="0" w:type="dxa"/>
+        <w:tblBorders>
+          <w:top w:val="single" w:color="auto" w:sz="4" w:space="0"/>
+          <w:left w:val="single" w:color="auto" w:sz="4" w:space="0"/>
+          <w:bottom w:val="single" w:color="auto" w:sz="4" w:space="0"/>
+          <w:right w:val="single" w:color="auto" w:sz="4" w:space="0"/>
+          <w:insideH w:val="single" w:color="auto" w:sz="4" w:space="0"/>
+          <w:insideV w:val="single" w:color="auto" w:sz="4" w:space="0"/>
+        </w:tblBorders>
+        <w:tblLayout w:type="autofit"/>
+        <w:tblCellMar>
+          <w:left w:w="108" w:type="dxa"/>
+          <w:right w:w="108" w:type="dxa"/>
+        </w:tblCellMar>
+      </w:tblPr>
+      <w:tblGrid>
+        <w:gridCol w:w="8522"/>
+      </w:tblGrid>
+      <w:tr>
+        <w:tblPrEx>
+          <w:tblBorders>
+            <w:top w:val="single" w:color="auto" w:sz="4" w:space="0"/>
+            <w:left w:val="single" w:color="auto" w:sz="4" w:space="0"/>
+            <w:bottom w:val="single" w:color="auto" w:sz="4" w:space="0"/>
+            <w:right w:val="single" w:color="auto" w:sz="4" w:space="0"/>
+            <w:insideH w:val="single" w:color="auto" w:sz="4" w:space="0"/>
+            <w:insideV w:val="single" w:color="auto" w:sz="4" w:space="0"/>
+          </w:tblBorders>
+          <w:tblCellMar>
+            <w:left w:w="108" w:type="dxa"/>
+            <w:right w:w="108" w:type="dxa"/>
+          </w:tblCellMar>
+        </w:tblPrEx>
+        <w:tc>
+          <w:tcPr>
+            <w:tcW w:w="8522" w:type="dxa"/>
+          </w:tcPr>
+          <w:p>
+            <w:pPr>
+              <w:pStyle w:val="11"/>
+              <w:widowControl w:val="0"/>
+              <w:numPr>
+                <w:numId w:val="0"/>
+              </w:numPr>
+              <w:jc w:val="both"/>
+              <w:rPr>
+                <w:vertAlign w:val="baseline"/>
+              </w:rPr>
+            </w:pPr>
+          </w:p>
+        </w:tc>
+      </w:tr>
+    </w:tbl>
+    <w:p>
+      <w:pPr>
+        <w:pStyle w:val="11"/>
+        <w:widowControl w:val="0"/>
+        <w:numPr>
+          <w:numId w:val="0"/>
+        </w:numPr>
+        <w:jc w:val="both"/>
+      </w:pPr>
+    </w:p>
     <w:p/>
     <w:sectPr>
       <w:pgSz w:w="11906" w:h="16838"/>
@@ -2204,6 +2053,7 @@
     <w:name w:val="标题 2 字符"/>
     <w:basedOn w:val="8"/>
     <w:link w:val="2"/>
+    <w:qFormat/>
     <w:uiPriority w:val="9"/>
     <w:rPr>
       <w:rFonts w:asciiTheme="majorHAnsi" w:hAnsiTheme="majorHAnsi" w:eastAsiaTheme="majorEastAsia" w:cstheme="majorBidi"/>
@@ -2227,6 +2077,7 @@
     <w:basedOn w:val="8"/>
     <w:link w:val="3"/>
     <w:semiHidden/>
+    <w:qFormat/>
     <w:uiPriority w:val="9"/>
     <w:rPr>
       <w:rFonts w:asciiTheme="majorHAnsi" w:hAnsiTheme="majorHAnsi" w:eastAsiaTheme="majorEastAsia" w:cstheme="majorBidi"/>
@@ -2241,6 +2092,7 @@
     <w:basedOn w:val="8"/>
     <w:link w:val="4"/>
     <w:semiHidden/>
+    <w:qFormat/>
     <w:uiPriority w:val="99"/>
     <w:rPr>
       <w:rFonts w:ascii="宋体" w:hAnsi="宋体" w:eastAsia="宋体" w:cs="宋体"/>
@@ -2252,21 +2104,25 @@
   <w:style w:type="character" w:customStyle="1" w:styleId="14">
     <w:name w:val="hljs-function"/>
     <w:basedOn w:val="8"/>
+    <w:qFormat/>
     <w:uiPriority w:val="0"/>
   </w:style>
   <w:style w:type="character" w:customStyle="1" w:styleId="15">
     <w:name w:val="hljs-keyword"/>
     <w:basedOn w:val="8"/>
+    <w:qFormat/>
     <w:uiPriority w:val="0"/>
   </w:style>
   <w:style w:type="character" w:customStyle="1" w:styleId="16">
     <w:name w:val="hljs-title"/>
     <w:basedOn w:val="8"/>
+    <w:qFormat/>
     <w:uiPriority w:val="0"/>
   </w:style>
   <w:style w:type="character" w:customStyle="1" w:styleId="17">
     <w:name w:val="hljs-params"/>
     <w:basedOn w:val="8"/>
+    <w:qFormat/>
     <w:uiPriority w:val="0"/>
   </w:style>
   <w:style w:type="character" w:customStyle="1" w:styleId="18">

</xml_diff>